<commit_message>
Created Assets class for taking images and using them as a field Created logic for rendering depending on frames per second. Created abstract class State – monitoring different game states – paused, running….and also 2 classes – GameState and MenuState, extending the abstract class state. More work to be done here. Tutorial not finished yet.
</commit_message>
<xml_diff>
--- a/workflow.docx
+++ b/workflow.docx
@@ -31,57 +31,21 @@
         <w:rPr>
           <w:lang w:val="en-US"/>
         </w:rPr>
-        <w:t xml:space="preserve">Display – initialized </w:t>
-      </w:r>
-      <w:proofErr w:type="spellStart"/>
-      <w:r>
-        <w:rPr>
-          <w:lang w:val="en-US"/>
-        </w:rPr>
-        <w:t>Jframe</w:t>
-      </w:r>
-      <w:proofErr w:type="spellEnd"/>
-      <w:r>
-        <w:rPr>
-          <w:lang w:val="en-US"/>
-        </w:rPr>
-        <w:t xml:space="preserve"> – the frame of our application and Canvas – the “sheet” on which we are drawing our graphics.</w:t>
-      </w:r>
-    </w:p>
-    <w:p>
-      <w:pPr>
-        <w:pStyle w:val="ListParagraph"/>
-        <w:rPr>
-          <w:lang w:val="en-US"/>
-        </w:rPr>
-      </w:pPr>
-      <w:r>
-        <w:rPr>
-          <w:lang w:val="en-US"/>
-        </w:rPr>
-        <w:t xml:space="preserve">Launcher – initializes the Game and calls the </w:t>
-      </w:r>
-      <w:proofErr w:type="spellStart"/>
-      <w:proofErr w:type="gramStart"/>
-      <w:r>
-        <w:rPr>
-          <w:lang w:val="en-US"/>
-        </w:rPr>
-        <w:t>game.start</w:t>
-      </w:r>
-      <w:proofErr w:type="spellEnd"/>
-      <w:r>
-        <w:rPr>
-          <w:lang w:val="en-US"/>
-        </w:rPr>
-        <w:t>(</w:t>
-      </w:r>
-      <w:proofErr w:type="gramEnd"/>
-      <w:r>
-        <w:rPr>
-          <w:lang w:val="en-US"/>
-        </w:rPr>
-        <w:t>) method.</w:t>
+        <w:t>Display – initialized Jframe – the frame of our application and Canvas – the “sheet” on which we are drawing our graphics.</w:t>
+      </w:r>
+    </w:p>
+    <w:p>
+      <w:pPr>
+        <w:pStyle w:val="ListParagraph"/>
+        <w:rPr>
+          <w:lang w:val="en-US"/>
+        </w:rPr>
+      </w:pPr>
+      <w:r>
+        <w:rPr>
+          <w:lang w:val="en-US"/>
+        </w:rPr>
+        <w:t>Launcher – initializes the Game and calls the game.start() method.</w:t>
       </w:r>
     </w:p>
     <w:p>
@@ -131,29 +95,7 @@
         <w:rPr>
           <w:lang w:val="en-US"/>
         </w:rPr>
-        <w:t xml:space="preserve">Created </w:t>
-      </w:r>
-      <w:proofErr w:type="spellStart"/>
-      <w:proofErr w:type="gramStart"/>
-      <w:r>
-        <w:rPr>
-          <w:lang w:val="en-US"/>
-        </w:rPr>
-        <w:t>init</w:t>
-      </w:r>
-      <w:proofErr w:type="spellEnd"/>
-      <w:r>
-        <w:rPr>
-          <w:lang w:val="en-US"/>
-        </w:rPr>
-        <w:t>(</w:t>
-      </w:r>
-      <w:proofErr w:type="gramEnd"/>
-      <w:r>
-        <w:rPr>
-          <w:lang w:val="en-US"/>
-        </w:rPr>
-        <w:t>) method – for initializing stuff in out game class – in this case – initializing Display.</w:t>
+        <w:t>Created init() method – for initializing stuff in out game class – in this case – initializing Display.</w:t>
       </w:r>
     </w:p>
     <w:p>
@@ -171,49 +113,21 @@
         <w:rPr>
           <w:lang w:val="en-US"/>
         </w:rPr>
-        <w:t xml:space="preserve">Created </w:t>
-      </w:r>
-      <w:proofErr w:type="gramStart"/>
-      <w:r>
-        <w:rPr>
-          <w:lang w:val="en-US"/>
-        </w:rPr>
-        <w:t>render(</w:t>
-      </w:r>
-      <w:proofErr w:type="gramEnd"/>
-      <w:r>
-        <w:rPr>
-          <w:lang w:val="en-US"/>
-        </w:rPr>
-        <w:t>) method – takes care of rendering graphics – showing images, background, animation and stuff.</w:t>
-      </w:r>
-    </w:p>
-    <w:p>
-      <w:pPr>
-        <w:pStyle w:val="ListParagraph"/>
-        <w:rPr>
-          <w:lang w:val="en-US"/>
-        </w:rPr>
-      </w:pPr>
-      <w:r>
-        <w:rPr>
-          <w:lang w:val="en-US"/>
-        </w:rPr>
-        <w:t xml:space="preserve">Also created </w:t>
-      </w:r>
-      <w:proofErr w:type="gramStart"/>
-      <w:r>
-        <w:rPr>
-          <w:lang w:val="en-US"/>
-        </w:rPr>
-        <w:t>tick(</w:t>
-      </w:r>
-      <w:proofErr w:type="gramEnd"/>
-      <w:r>
-        <w:rPr>
-          <w:lang w:val="en-US"/>
-        </w:rPr>
-        <w:t>) method – takes care of calculations done before each animation/visualization.</w:t>
+        <w:t>Created render() method – takes care of rendering graphics – showing images, background, animation and stuff.</w:t>
+      </w:r>
+    </w:p>
+    <w:p>
+      <w:pPr>
+        <w:pStyle w:val="ListParagraph"/>
+        <w:rPr>
+          <w:lang w:val="en-US"/>
+        </w:rPr>
+      </w:pPr>
+      <w:r>
+        <w:rPr>
+          <w:lang w:val="en-US"/>
+        </w:rPr>
+        <w:t>Also created tick() method – takes care of calculations done before each animation/visualization.</w:t>
       </w:r>
     </w:p>
     <w:p>
@@ -231,27 +145,13 @@
         <w:rPr>
           <w:lang w:val="en-US"/>
         </w:rPr>
-        <w:t xml:space="preserve">Initialized </w:t>
-      </w:r>
-      <w:proofErr w:type="spellStart"/>
-      <w:r>
-        <w:rPr>
-          <w:lang w:val="en-US"/>
-        </w:rPr>
-        <w:t>BufferStra</w:t>
-      </w:r>
-      <w:r>
-        <w:rPr>
-          <w:lang w:val="en-US"/>
-        </w:rPr>
-        <w:t>tegy</w:t>
-      </w:r>
-      <w:proofErr w:type="spellEnd"/>
-      <w:r>
-        <w:rPr>
-          <w:lang w:val="en-US"/>
-        </w:rPr>
-        <w:t xml:space="preserve"> and Graphics within render method.</w:t>
+        <w:t>Initialized BufferStra</w:t>
+      </w:r>
+      <w:r>
+        <w:rPr>
+          <w:lang w:val="en-US"/>
+        </w:rPr>
+        <w:t>tegy and Graphics within render method.</w:t>
       </w:r>
     </w:p>
     <w:p>
@@ -287,106 +187,14 @@
         <w:rPr>
           <w:lang w:val="en-US"/>
         </w:rPr>
-        <w:t xml:space="preserve">Created </w:t>
-      </w:r>
-      <w:proofErr w:type="spellStart"/>
-      <w:r>
-        <w:rPr>
-          <w:lang w:val="en-US"/>
-        </w:rPr>
-        <w:t>gfx</w:t>
-      </w:r>
-      <w:proofErr w:type="spellEnd"/>
-      <w:r>
-        <w:rPr>
-          <w:lang w:val="en-US"/>
-        </w:rPr>
-        <w:t xml:space="preserve"> (graphics) package and created </w:t>
-      </w:r>
-      <w:proofErr w:type="spellStart"/>
-      <w:r>
-        <w:rPr>
-          <w:lang w:val="en-US"/>
-        </w:rPr>
-        <w:t>ImageLoader</w:t>
-      </w:r>
-      <w:proofErr w:type="spellEnd"/>
-      <w:r>
-        <w:rPr>
-          <w:lang w:val="en-US"/>
-        </w:rPr>
-        <w:t xml:space="preserve"> class for initializing/loading pictures for use in program.</w:t>
+        <w:t>Created gfx (graphics) package and created ImageLoader class for initializing/loading pictures for use in program.</w:t>
       </w:r>
       <w:r>
         <w:rPr>
           <w:lang w:val="en-US"/>
         </w:rPr>
         <w:br/>
-        <w:t>Loaded a sample background image to try. Using .</w:t>
-      </w:r>
-      <w:proofErr w:type="spellStart"/>
-      <w:proofErr w:type="gramStart"/>
-      <w:r>
-        <w:rPr>
-          <w:lang w:val="en-US"/>
-        </w:rPr>
-        <w:t>getResource</w:t>
-      </w:r>
-      <w:proofErr w:type="spellEnd"/>
-      <w:r>
-        <w:rPr>
-          <w:lang w:val="en-US"/>
-        </w:rPr>
-        <w:t>(</w:t>
-      </w:r>
-      <w:proofErr w:type="gramEnd"/>
-      <w:r>
-        <w:rPr>
-          <w:lang w:val="en-US"/>
-        </w:rPr>
-        <w:t xml:space="preserve">path) we convert string path to </w:t>
-      </w:r>
-      <w:proofErr w:type="spellStart"/>
-      <w:r>
-        <w:rPr>
-          <w:lang w:val="en-US"/>
-        </w:rPr>
-        <w:t>URL.Using</w:t>
-      </w:r>
-      <w:proofErr w:type="spellEnd"/>
-      <w:r>
-        <w:rPr>
-          <w:lang w:val="en-US"/>
-        </w:rPr>
-        <w:t xml:space="preserve"> </w:t>
-      </w:r>
-      <w:proofErr w:type="spellStart"/>
-      <w:r>
-        <w:rPr>
-          <w:lang w:val="en-US"/>
-        </w:rPr>
-        <w:t>ImageIO.read</w:t>
-      </w:r>
-      <w:proofErr w:type="spellEnd"/>
-      <w:r>
-        <w:rPr>
-          <w:lang w:val="en-US"/>
-        </w:rPr>
-        <w:t xml:space="preserve">() we convert </w:t>
-      </w:r>
-      <w:proofErr w:type="spellStart"/>
-      <w:r>
-        <w:rPr>
-          <w:lang w:val="en-US"/>
-        </w:rPr>
-        <w:t>a</w:t>
-      </w:r>
-      <w:proofErr w:type="spellEnd"/>
-      <w:r>
-        <w:rPr>
-          <w:lang w:val="en-US"/>
-        </w:rPr>
-        <w:t xml:space="preserve"> image file to buffered image.</w:t>
+        <w:t>Loaded a sample background image to try. Using .getResource(path) we convert string path to URL.Using ImageIO.read() we convert a image file to buffered image.</w:t>
       </w:r>
     </w:p>
     <w:p>
@@ -404,21 +212,7 @@
         <w:rPr>
           <w:lang w:val="en-US"/>
         </w:rPr>
-        <w:t xml:space="preserve">Created </w:t>
-      </w:r>
-      <w:proofErr w:type="spellStart"/>
-      <w:r>
-        <w:rPr>
-          <w:lang w:val="en-US"/>
-        </w:rPr>
-        <w:t>SpriteSheet</w:t>
-      </w:r>
-      <w:proofErr w:type="spellEnd"/>
-      <w:r>
-        <w:rPr>
-          <w:lang w:val="en-US"/>
-        </w:rPr>
-        <w:t xml:space="preserve"> class</w:t>
+        <w:t>Created SpriteSheet class</w:t>
       </w:r>
       <w:r>
         <w:rPr>
@@ -438,6 +232,60 @@
           <w:lang w:val="en-US"/>
         </w:rPr>
       </w:pPr>
+      <w:r>
+        <w:rPr>
+          <w:lang w:val="en-US"/>
+        </w:rPr>
+        <w:t>Created Assets class</w:t>
+      </w:r>
+      <w:r>
+        <w:rPr>
+          <w:lang w:val="en-US"/>
+        </w:rPr>
+        <w:t xml:space="preserve"> for taking images and using them as a field</w:t>
+      </w:r>
+    </w:p>
+    <w:p>
+      <w:pPr>
+        <w:pStyle w:val="ListParagraph"/>
+        <w:numPr>
+          <w:ilvl w:val="0"/>
+          <w:numId w:val="1"/>
+        </w:numPr>
+        <w:rPr>
+          <w:lang w:val="en-US"/>
+        </w:rPr>
+      </w:pPr>
+      <w:r>
+        <w:rPr>
+          <w:lang w:val="en-US"/>
+        </w:rPr>
+        <w:t>Created logic for rendering depending on frames per second.</w:t>
+      </w:r>
+    </w:p>
+    <w:p>
+      <w:pPr>
+        <w:pStyle w:val="ListParagraph"/>
+        <w:numPr>
+          <w:ilvl w:val="0"/>
+          <w:numId w:val="1"/>
+        </w:numPr>
+        <w:rPr>
+          <w:lang w:val="en-US"/>
+        </w:rPr>
+      </w:pPr>
+      <w:r>
+        <w:rPr>
+          <w:lang w:val="en-US"/>
+        </w:rPr>
+        <w:t>Created abstract class State – monitoring different game states – paused, running….</w:t>
+      </w:r>
+      <w:r>
+        <w:rPr>
+          <w:lang w:val="en-US"/>
+        </w:rPr>
+        <w:t>and also 2 classes – GameState and MenuState, extending the abstract class state.</w:t>
+      </w:r>
       <w:bookmarkStart w:id="0" w:name="_GoBack"/>
       <w:bookmarkEnd w:id="0"/>
     </w:p>

</xml_diff>

<commit_message>
Created Player.class, InputHandler.class and some other small stuff. Check workflow.docx
</commit_message>
<xml_diff>
--- a/workflow.docx
+++ b/workflow.docx
@@ -285,6 +285,240 @@
           <w:lang w:val="en-US"/>
         </w:rPr>
         <w:t>and also 2 classes – GameState and MenuState, extending the abstract class state.</w:t>
+      </w:r>
+    </w:p>
+    <w:p>
+      <w:pPr>
+        <w:pStyle w:val="ListParagraph"/>
+        <w:numPr>
+          <w:ilvl w:val="0"/>
+          <w:numId w:val="1"/>
+        </w:numPr>
+        <w:rPr>
+          <w:lang w:val="en-US"/>
+        </w:rPr>
+      </w:pPr>
+      <w:r>
+        <w:rPr>
+          <w:lang w:val="en-US"/>
+        </w:rPr>
+        <w:t>Created static class StateManager – manages the state in which the user is currently</w:t>
+      </w:r>
+    </w:p>
+    <w:p>
+      <w:pPr>
+        <w:rPr>
+          <w:lang w:val="en-US"/>
+        </w:rPr>
+      </w:pPr>
+      <w:r>
+        <w:rPr>
+          <w:lang w:val="en-US"/>
+        </w:rPr>
+        <w:t>Renamed Game class to GameEngine. Moved Assets.init() to the init() method of GameState class.</w:t>
+      </w:r>
+    </w:p>
+    <w:p>
+      <w:pPr>
+        <w:pStyle w:val="ListParagraph"/>
+        <w:numPr>
+          <w:ilvl w:val="0"/>
+          <w:numId w:val="1"/>
+        </w:numPr>
+        <w:rPr>
+          <w:lang w:val="en-US"/>
+        </w:rPr>
+      </w:pPr>
+      <w:r>
+        <w:rPr>
+          <w:lang w:val="en-US"/>
+        </w:rPr>
+        <w:t>Created entities subpackage to game package.Creating Player class there.</w:t>
+      </w:r>
+    </w:p>
+    <w:p>
+      <w:pPr>
+        <w:pStyle w:val="ListParagraph"/>
+        <w:rPr>
+          <w:lang w:val="en-US"/>
+        </w:rPr>
+      </w:pPr>
+      <w:r>
+        <w:rPr>
+          <w:lang w:val="en-US"/>
+        </w:rPr>
+        <w:t>Added static int gravity to GameState – measured in PIXELS – pulling 2 pixels downwards</w:t>
+      </w:r>
+    </w:p>
+    <w:p>
+      <w:pPr>
+        <w:pStyle w:val="ListParagraph"/>
+        <w:rPr>
+          <w:lang w:val="en-US"/>
+        </w:rPr>
+      </w:pPr>
+      <w:r>
+        <w:rPr>
+          <w:lang w:val="en-US"/>
+        </w:rPr>
+        <w:t>The Player has a boundingBox – rectangle that surrounds our graphics</w:t>
+      </w:r>
+      <w:r>
+        <w:rPr>
+          <w:lang w:val="en-US"/>
+        </w:rPr>
+        <w:t xml:space="preserve"> and helps us with backend collisions.</w:t>
+      </w:r>
+    </w:p>
+    <w:p>
+      <w:pPr>
+        <w:pStyle w:val="ListParagraph"/>
+        <w:rPr>
+          <w:lang w:val="en-US"/>
+        </w:rPr>
+      </w:pPr>
+      <w:r>
+        <w:rPr>
+          <w:lang w:val="en-US"/>
+        </w:rPr>
+        <w:t>Also the player has it’s own tick() and render() – he will update his values and graphics himself! It won’t be done by GameState</w:t>
+      </w:r>
+      <w:r>
+        <w:rPr>
+          <w:lang w:val="en-US"/>
+        </w:rPr>
+        <w:t xml:space="preserve">. </w:t>
+      </w:r>
+    </w:p>
+    <w:p>
+      <w:pPr>
+        <w:pStyle w:val="ListParagraph"/>
+        <w:rPr>
+          <w:lang w:val="en-US"/>
+        </w:rPr>
+      </w:pPr>
+      <w:r>
+        <w:rPr>
+          <w:lang w:val="en-US"/>
+        </w:rPr>
+        <w:t>Made intersects method in order to check wether player intersects with enemy</w:t>
+      </w:r>
+    </w:p>
+    <w:p>
+      <w:pPr>
+        <w:pStyle w:val="ListParagraph"/>
+        <w:rPr>
+          <w:lang w:val="en-US"/>
+        </w:rPr>
+      </w:pPr>
+    </w:p>
+    <w:p>
+      <w:pPr>
+        <w:pStyle w:val="ListParagraph"/>
+        <w:numPr>
+          <w:ilvl w:val="0"/>
+          <w:numId w:val="1"/>
+        </w:numPr>
+        <w:rPr>
+          <w:lang w:val="en-US"/>
+        </w:rPr>
+      </w:pPr>
+      <w:r>
+        <w:rPr>
+          <w:lang w:val="en-US"/>
+        </w:rPr>
+        <w:t>In GameEngine init() call for the StateManager to set the current state to a new GameState.</w:t>
+      </w:r>
+    </w:p>
+    <w:p>
+      <w:pPr>
+        <w:pStyle w:val="ListParagraph"/>
+        <w:rPr>
+          <w:lang w:val="en-US"/>
+        </w:rPr>
+      </w:pPr>
+      <w:r>
+        <w:rPr>
+          <w:lang w:val="en-US"/>
+        </w:rPr>
+        <w:t>Since the State classes are not static</w:t>
+      </w:r>
+      <w:r>
+        <w:rPr>
+          <w:lang w:val="en-US"/>
+        </w:rPr>
+        <w:t>, they are object and contain</w:t>
+      </w:r>
+      <w:r>
+        <w:rPr>
+          <w:lang w:val="en-US"/>
+        </w:rPr>
+        <w:t xml:space="preserve"> some values which have to be saved somewhere. That’s why we initialize them as fields of the GameEngine class in his init() method.</w:t>
+      </w:r>
+    </w:p>
+    <w:p>
+      <w:pPr>
+        <w:pStyle w:val="ListParagraph"/>
+        <w:rPr>
+          <w:lang w:val="en-US"/>
+        </w:rPr>
+      </w:pPr>
+    </w:p>
+    <w:p>
+      <w:pPr>
+        <w:pStyle w:val="ListParagraph"/>
+        <w:numPr>
+          <w:ilvl w:val="0"/>
+          <w:numId w:val="1"/>
+        </w:numPr>
+        <w:rPr>
+          <w:lang w:val="en-US"/>
+        </w:rPr>
+      </w:pPr>
+      <w:r>
+        <w:rPr>
+          <w:lang w:val="en-US"/>
+        </w:rPr>
+        <w:t>InputHandler – a class handling keyboard inputs. Implements KeyListener</w:t>
+      </w:r>
+      <w:r>
+        <w:rPr>
+          <w:lang w:val="en-US"/>
+        </w:rPr>
+        <w:t>. Attach the listener to Canvas</w:t>
+      </w:r>
+    </w:p>
+    <w:p>
+      <w:pPr>
+        <w:rPr>
+          <w:lang w:val="en-US"/>
+        </w:rPr>
+      </w:pPr>
+      <w:r>
+        <w:rPr>
+          <w:lang w:val="en-US"/>
+        </w:rPr>
+        <w:t>Made player in GameState public static field…lector said it is better with Dependency Injection but he has no time and I have no idea what this is….</w:t>
+      </w:r>
+    </w:p>
+    <w:p>
+      <w:pPr>
+        <w:rPr>
+          <w:lang w:val="en-US"/>
+        </w:rPr>
+      </w:pPr>
+      <w:r>
+        <w:rPr>
+          <w:lang w:val="en-US"/>
+        </w:rPr>
+        <w:lastRenderedPageBreak/>
+        <w:t xml:space="preserve">So nakovka </w:t>
+      </w:r>
+      <w:r>
+        <w:rPr>
+          <w:lang w:val="en-US"/>
+        </w:rPr>
+        <w:t>is able to move left and right – both her animation and her boundingBox</w:t>
       </w:r>
       <w:bookmarkStart w:id="0" w:name="_GoBack"/>
       <w:bookmarkEnd w:id="0"/>

</xml_diff>

<commit_message>
1.	Created abstract class Unit – for all unit types to inherit. 2.	Created a test Enemy class and made him move around on his own – left and right, around his initial position.
</commit_message>
<xml_diff>
--- a/workflow.docx
+++ b/workflow.docx
@@ -31,21 +31,57 @@
         <w:rPr>
           <w:lang w:val="en-US"/>
         </w:rPr>
-        <w:t>Display – initialized Jframe – the frame of our application and Canvas – the “sheet” on which we are drawing our graphics.</w:t>
-      </w:r>
-    </w:p>
-    <w:p>
-      <w:pPr>
-        <w:pStyle w:val="ListParagraph"/>
-        <w:rPr>
-          <w:lang w:val="en-US"/>
-        </w:rPr>
-      </w:pPr>
-      <w:r>
-        <w:rPr>
-          <w:lang w:val="en-US"/>
-        </w:rPr>
-        <w:t>Launcher – initializes the Game and calls the game.start() method.</w:t>
+        <w:t xml:space="preserve">Display – initialized </w:t>
+      </w:r>
+      <w:proofErr w:type="spellStart"/>
+      <w:r>
+        <w:rPr>
+          <w:lang w:val="en-US"/>
+        </w:rPr>
+        <w:t>Jframe</w:t>
+      </w:r>
+      <w:proofErr w:type="spellEnd"/>
+      <w:r>
+        <w:rPr>
+          <w:lang w:val="en-US"/>
+        </w:rPr>
+        <w:t xml:space="preserve"> – the frame of our application and Canvas – the “sheet” on which we are drawing our graphics.</w:t>
+      </w:r>
+    </w:p>
+    <w:p>
+      <w:pPr>
+        <w:pStyle w:val="ListParagraph"/>
+        <w:rPr>
+          <w:lang w:val="en-US"/>
+        </w:rPr>
+      </w:pPr>
+      <w:r>
+        <w:rPr>
+          <w:lang w:val="en-US"/>
+        </w:rPr>
+        <w:t xml:space="preserve">Launcher – initializes the Game and calls the </w:t>
+      </w:r>
+      <w:proofErr w:type="spellStart"/>
+      <w:proofErr w:type="gramStart"/>
+      <w:r>
+        <w:rPr>
+          <w:lang w:val="en-US"/>
+        </w:rPr>
+        <w:t>game.start</w:t>
+      </w:r>
+      <w:proofErr w:type="spellEnd"/>
+      <w:r>
+        <w:rPr>
+          <w:lang w:val="en-US"/>
+        </w:rPr>
+        <w:t>(</w:t>
+      </w:r>
+      <w:proofErr w:type="gramEnd"/>
+      <w:r>
+        <w:rPr>
+          <w:lang w:val="en-US"/>
+        </w:rPr>
+        <w:t>) method.</w:t>
       </w:r>
     </w:p>
     <w:p>
@@ -95,7 +131,29 @@
         <w:rPr>
           <w:lang w:val="en-US"/>
         </w:rPr>
-        <w:t>Created init() method – for initializing stuff in out game class – in this case – initializing Display.</w:t>
+        <w:t xml:space="preserve">Created </w:t>
+      </w:r>
+      <w:proofErr w:type="spellStart"/>
+      <w:proofErr w:type="gramStart"/>
+      <w:r>
+        <w:rPr>
+          <w:lang w:val="en-US"/>
+        </w:rPr>
+        <w:t>init</w:t>
+      </w:r>
+      <w:proofErr w:type="spellEnd"/>
+      <w:r>
+        <w:rPr>
+          <w:lang w:val="en-US"/>
+        </w:rPr>
+        <w:t>(</w:t>
+      </w:r>
+      <w:proofErr w:type="gramEnd"/>
+      <w:r>
+        <w:rPr>
+          <w:lang w:val="en-US"/>
+        </w:rPr>
+        <w:t>) method – for initializing stuff in out game class – in this case – initializing Display.</w:t>
       </w:r>
     </w:p>
     <w:p>
@@ -113,21 +171,49 @@
         <w:rPr>
           <w:lang w:val="en-US"/>
         </w:rPr>
-        <w:t>Created render() method – takes care of rendering graphics – showing images, background, animation and stuff.</w:t>
-      </w:r>
-    </w:p>
-    <w:p>
-      <w:pPr>
-        <w:pStyle w:val="ListParagraph"/>
-        <w:rPr>
-          <w:lang w:val="en-US"/>
-        </w:rPr>
-      </w:pPr>
-      <w:r>
-        <w:rPr>
-          <w:lang w:val="en-US"/>
-        </w:rPr>
-        <w:t>Also created tick() method – takes care of calculations done before each animation/visualization.</w:t>
+        <w:t xml:space="preserve">Created </w:t>
+      </w:r>
+      <w:proofErr w:type="gramStart"/>
+      <w:r>
+        <w:rPr>
+          <w:lang w:val="en-US"/>
+        </w:rPr>
+        <w:t>render(</w:t>
+      </w:r>
+      <w:proofErr w:type="gramEnd"/>
+      <w:r>
+        <w:rPr>
+          <w:lang w:val="en-US"/>
+        </w:rPr>
+        <w:t>) method – takes care of rendering graphics – showing images, background, animation and stuff.</w:t>
+      </w:r>
+    </w:p>
+    <w:p>
+      <w:pPr>
+        <w:pStyle w:val="ListParagraph"/>
+        <w:rPr>
+          <w:lang w:val="en-US"/>
+        </w:rPr>
+      </w:pPr>
+      <w:r>
+        <w:rPr>
+          <w:lang w:val="en-US"/>
+        </w:rPr>
+        <w:t xml:space="preserve">Also created </w:t>
+      </w:r>
+      <w:proofErr w:type="gramStart"/>
+      <w:r>
+        <w:rPr>
+          <w:lang w:val="en-US"/>
+        </w:rPr>
+        <w:t>tick(</w:t>
+      </w:r>
+      <w:proofErr w:type="gramEnd"/>
+      <w:r>
+        <w:rPr>
+          <w:lang w:val="en-US"/>
+        </w:rPr>
+        <w:t>) method – takes care of calculations done before each animation/visualization.</w:t>
       </w:r>
     </w:p>
     <w:p>
@@ -145,13 +231,27 @@
         <w:rPr>
           <w:lang w:val="en-US"/>
         </w:rPr>
-        <w:t>Initialized BufferStra</w:t>
-      </w:r>
-      <w:r>
-        <w:rPr>
-          <w:lang w:val="en-US"/>
-        </w:rPr>
-        <w:t>tegy and Graphics within render method.</w:t>
+        <w:t xml:space="preserve">Initialized </w:t>
+      </w:r>
+      <w:proofErr w:type="spellStart"/>
+      <w:r>
+        <w:rPr>
+          <w:lang w:val="en-US"/>
+        </w:rPr>
+        <w:t>BufferStra</w:t>
+      </w:r>
+      <w:r>
+        <w:rPr>
+          <w:lang w:val="en-US"/>
+        </w:rPr>
+        <w:t>tegy</w:t>
+      </w:r>
+      <w:proofErr w:type="spellEnd"/>
+      <w:r>
+        <w:rPr>
+          <w:lang w:val="en-US"/>
+        </w:rPr>
+        <w:t xml:space="preserve"> and Graphics within render method.</w:t>
       </w:r>
     </w:p>
     <w:p>
@@ -187,14 +287,106 @@
         <w:rPr>
           <w:lang w:val="en-US"/>
         </w:rPr>
-        <w:t>Created gfx (graphics) package and created ImageLoader class for initializing/loading pictures for use in program.</w:t>
+        <w:t xml:space="preserve">Created </w:t>
+      </w:r>
+      <w:proofErr w:type="spellStart"/>
+      <w:r>
+        <w:rPr>
+          <w:lang w:val="en-US"/>
+        </w:rPr>
+        <w:t>gfx</w:t>
+      </w:r>
+      <w:proofErr w:type="spellEnd"/>
+      <w:r>
+        <w:rPr>
+          <w:lang w:val="en-US"/>
+        </w:rPr>
+        <w:t xml:space="preserve"> (graphics) package and created </w:t>
+      </w:r>
+      <w:proofErr w:type="spellStart"/>
+      <w:r>
+        <w:rPr>
+          <w:lang w:val="en-US"/>
+        </w:rPr>
+        <w:t>ImageLoader</w:t>
+      </w:r>
+      <w:proofErr w:type="spellEnd"/>
+      <w:r>
+        <w:rPr>
+          <w:lang w:val="en-US"/>
+        </w:rPr>
+        <w:t xml:space="preserve"> class for initializing/loading pictures for use in program.</w:t>
       </w:r>
       <w:r>
         <w:rPr>
           <w:lang w:val="en-US"/>
         </w:rPr>
         <w:br/>
-        <w:t>Loaded a sample background image to try. Using .getResource(path) we convert string path to URL.Using ImageIO.read() we convert a image file to buffered image.</w:t>
+        <w:t>Loaded a sample background image to try. Using .</w:t>
+      </w:r>
+      <w:proofErr w:type="spellStart"/>
+      <w:proofErr w:type="gramStart"/>
+      <w:r>
+        <w:rPr>
+          <w:lang w:val="en-US"/>
+        </w:rPr>
+        <w:t>getResource</w:t>
+      </w:r>
+      <w:proofErr w:type="spellEnd"/>
+      <w:r>
+        <w:rPr>
+          <w:lang w:val="en-US"/>
+        </w:rPr>
+        <w:t>(</w:t>
+      </w:r>
+      <w:proofErr w:type="gramEnd"/>
+      <w:r>
+        <w:rPr>
+          <w:lang w:val="en-US"/>
+        </w:rPr>
+        <w:t xml:space="preserve">path) we convert string path to </w:t>
+      </w:r>
+      <w:proofErr w:type="spellStart"/>
+      <w:r>
+        <w:rPr>
+          <w:lang w:val="en-US"/>
+        </w:rPr>
+        <w:t>URL.Using</w:t>
+      </w:r>
+      <w:proofErr w:type="spellEnd"/>
+      <w:r>
+        <w:rPr>
+          <w:lang w:val="en-US"/>
+        </w:rPr>
+        <w:t xml:space="preserve"> </w:t>
+      </w:r>
+      <w:proofErr w:type="spellStart"/>
+      <w:r>
+        <w:rPr>
+          <w:lang w:val="en-US"/>
+        </w:rPr>
+        <w:t>ImageIO.read</w:t>
+      </w:r>
+      <w:proofErr w:type="spellEnd"/>
+      <w:r>
+        <w:rPr>
+          <w:lang w:val="en-US"/>
+        </w:rPr>
+        <w:t xml:space="preserve">() we convert </w:t>
+      </w:r>
+      <w:proofErr w:type="spellStart"/>
+      <w:r>
+        <w:rPr>
+          <w:lang w:val="en-US"/>
+        </w:rPr>
+        <w:t>a</w:t>
+      </w:r>
+      <w:proofErr w:type="spellEnd"/>
+      <w:r>
+        <w:rPr>
+          <w:lang w:val="en-US"/>
+        </w:rPr>
+        <w:t xml:space="preserve"> image file to buffered image.</w:t>
       </w:r>
     </w:p>
     <w:p>
@@ -212,7 +404,21 @@
         <w:rPr>
           <w:lang w:val="en-US"/>
         </w:rPr>
-        <w:t>Created SpriteSheet class</w:t>
+        <w:t xml:space="preserve">Created </w:t>
+      </w:r>
+      <w:proofErr w:type="spellStart"/>
+      <w:r>
+        <w:rPr>
+          <w:lang w:val="en-US"/>
+        </w:rPr>
+        <w:t>SpriteSheet</w:t>
+      </w:r>
+      <w:proofErr w:type="spellEnd"/>
+      <w:r>
+        <w:rPr>
+          <w:lang w:val="en-US"/>
+        </w:rPr>
+        <w:t xml:space="preserve"> class</w:t>
       </w:r>
       <w:r>
         <w:rPr>
@@ -284,7 +490,35 @@
         <w:rPr>
           <w:lang w:val="en-US"/>
         </w:rPr>
-        <w:t>and also 2 classes – GameState and MenuState, extending the abstract class state.</w:t>
+        <w:t xml:space="preserve">and also 2 classes – </w:t>
+      </w:r>
+      <w:proofErr w:type="spellStart"/>
+      <w:r>
+        <w:rPr>
+          <w:lang w:val="en-US"/>
+        </w:rPr>
+        <w:t>GameState</w:t>
+      </w:r>
+      <w:proofErr w:type="spellEnd"/>
+      <w:r>
+        <w:rPr>
+          <w:lang w:val="en-US"/>
+        </w:rPr>
+        <w:t xml:space="preserve"> and </w:t>
+      </w:r>
+      <w:proofErr w:type="spellStart"/>
+      <w:r>
+        <w:rPr>
+          <w:lang w:val="en-US"/>
+        </w:rPr>
+        <w:t>MenuState</w:t>
+      </w:r>
+      <w:proofErr w:type="spellEnd"/>
+      <w:r>
+        <w:rPr>
+          <w:lang w:val="en-US"/>
+        </w:rPr>
+        <w:t>, extending the abstract class state.</w:t>
       </w:r>
     </w:p>
     <w:p>
@@ -302,20 +536,106 @@
         <w:rPr>
           <w:lang w:val="en-US"/>
         </w:rPr>
-        <w:t>Created static class StateManager – manages the state in which the user is currently</w:t>
-      </w:r>
-    </w:p>
-    <w:p>
-      <w:pPr>
-        <w:rPr>
-          <w:lang w:val="en-US"/>
-        </w:rPr>
-      </w:pPr>
-      <w:r>
-        <w:rPr>
-          <w:lang w:val="en-US"/>
-        </w:rPr>
-        <w:t>Renamed Game class to GameEngine. Moved Assets.init() to the init() method of GameState class.</w:t>
+        <w:t xml:space="preserve">Created static class </w:t>
+      </w:r>
+      <w:proofErr w:type="spellStart"/>
+      <w:r>
+        <w:rPr>
+          <w:lang w:val="en-US"/>
+        </w:rPr>
+        <w:t>StateManager</w:t>
+      </w:r>
+      <w:proofErr w:type="spellEnd"/>
+      <w:r>
+        <w:rPr>
+          <w:lang w:val="en-US"/>
+        </w:rPr>
+        <w:t xml:space="preserve"> – manages the state in which the user is currently</w:t>
+      </w:r>
+    </w:p>
+    <w:p>
+      <w:pPr>
+        <w:rPr>
+          <w:lang w:val="en-US"/>
+        </w:rPr>
+      </w:pPr>
+      <w:proofErr w:type="gramStart"/>
+      <w:r>
+        <w:rPr>
+          <w:lang w:val="en-US"/>
+        </w:rPr>
+        <w:t xml:space="preserve">Renamed Game class to </w:t>
+      </w:r>
+      <w:proofErr w:type="spellStart"/>
+      <w:r>
+        <w:rPr>
+          <w:lang w:val="en-US"/>
+        </w:rPr>
+        <w:t>GameEngine</w:t>
+      </w:r>
+      <w:proofErr w:type="spellEnd"/>
+      <w:r>
+        <w:rPr>
+          <w:lang w:val="en-US"/>
+        </w:rPr>
+        <w:t>.</w:t>
+      </w:r>
+      <w:proofErr w:type="gramEnd"/>
+      <w:r>
+        <w:rPr>
+          <w:lang w:val="en-US"/>
+        </w:rPr>
+        <w:t xml:space="preserve"> Moved </w:t>
+      </w:r>
+      <w:proofErr w:type="spellStart"/>
+      <w:proofErr w:type="gramStart"/>
+      <w:r>
+        <w:rPr>
+          <w:lang w:val="en-US"/>
+        </w:rPr>
+        <w:t>Assets.init</w:t>
+      </w:r>
+      <w:proofErr w:type="spellEnd"/>
+      <w:r>
+        <w:rPr>
+          <w:lang w:val="en-US"/>
+        </w:rPr>
+        <w:t>(</w:t>
+      </w:r>
+      <w:proofErr w:type="gramEnd"/>
+      <w:r>
+        <w:rPr>
+          <w:lang w:val="en-US"/>
+        </w:rPr>
+        <w:t xml:space="preserve">) to the </w:t>
+      </w:r>
+      <w:proofErr w:type="spellStart"/>
+      <w:r>
+        <w:rPr>
+          <w:lang w:val="en-US"/>
+        </w:rPr>
+        <w:t>init</w:t>
+      </w:r>
+      <w:proofErr w:type="spellEnd"/>
+      <w:r>
+        <w:rPr>
+          <w:lang w:val="en-US"/>
+        </w:rPr>
+        <w:t xml:space="preserve">() method of </w:t>
+      </w:r>
+      <w:proofErr w:type="spellStart"/>
+      <w:r>
+        <w:rPr>
+          <w:lang w:val="en-US"/>
+        </w:rPr>
+        <w:t>GameState</w:t>
+      </w:r>
+      <w:proofErr w:type="spellEnd"/>
+      <w:r>
+        <w:rPr>
+          <w:lang w:val="en-US"/>
+        </w:rPr>
+        <w:t xml:space="preserve"> class.</w:t>
       </w:r>
     </w:p>
     <w:p>
@@ -333,35 +653,105 @@
         <w:rPr>
           <w:lang w:val="en-US"/>
         </w:rPr>
-        <w:t>Created entities subpackage to game package.Creating Player class there.</w:t>
-      </w:r>
-    </w:p>
-    <w:p>
-      <w:pPr>
-        <w:pStyle w:val="ListParagraph"/>
-        <w:rPr>
-          <w:lang w:val="en-US"/>
-        </w:rPr>
-      </w:pPr>
-      <w:r>
-        <w:rPr>
-          <w:lang w:val="en-US"/>
-        </w:rPr>
-        <w:t>Added static int gravity to GameState – measured in PIXELS – pulling 2 pixels downwards</w:t>
-      </w:r>
-    </w:p>
-    <w:p>
-      <w:pPr>
-        <w:pStyle w:val="ListParagraph"/>
-        <w:rPr>
-          <w:lang w:val="en-US"/>
-        </w:rPr>
-      </w:pPr>
-      <w:r>
-        <w:rPr>
-          <w:lang w:val="en-US"/>
-        </w:rPr>
-        <w:t>The Player has a boundingBox – rectangle that surrounds our graphics</w:t>
+        <w:t xml:space="preserve">Created entities </w:t>
+      </w:r>
+      <w:proofErr w:type="spellStart"/>
+      <w:r>
+        <w:rPr>
+          <w:lang w:val="en-US"/>
+        </w:rPr>
+        <w:t>subpackage</w:t>
+      </w:r>
+      <w:proofErr w:type="spellEnd"/>
+      <w:r>
+        <w:rPr>
+          <w:lang w:val="en-US"/>
+        </w:rPr>
+        <w:t xml:space="preserve"> to game </w:t>
+      </w:r>
+      <w:proofErr w:type="spellStart"/>
+      <w:r>
+        <w:rPr>
+          <w:lang w:val="en-US"/>
+        </w:rPr>
+        <w:t>package.Creating</w:t>
+      </w:r>
+      <w:proofErr w:type="spellEnd"/>
+      <w:r>
+        <w:rPr>
+          <w:lang w:val="en-US"/>
+        </w:rPr>
+        <w:t xml:space="preserve"> Player class there.</w:t>
+      </w:r>
+    </w:p>
+    <w:p>
+      <w:pPr>
+        <w:pStyle w:val="ListParagraph"/>
+        <w:rPr>
+          <w:lang w:val="en-US"/>
+        </w:rPr>
+      </w:pPr>
+      <w:r>
+        <w:rPr>
+          <w:lang w:val="en-US"/>
+        </w:rPr>
+        <w:t xml:space="preserve">Added static </w:t>
+      </w:r>
+      <w:proofErr w:type="spellStart"/>
+      <w:r>
+        <w:rPr>
+          <w:lang w:val="en-US"/>
+        </w:rPr>
+        <w:t>int</w:t>
+      </w:r>
+      <w:proofErr w:type="spellEnd"/>
+      <w:r>
+        <w:rPr>
+          <w:lang w:val="en-US"/>
+        </w:rPr>
+        <w:t xml:space="preserve"> gravity to </w:t>
+      </w:r>
+      <w:proofErr w:type="spellStart"/>
+      <w:r>
+        <w:rPr>
+          <w:lang w:val="en-US"/>
+        </w:rPr>
+        <w:t>GameState</w:t>
+      </w:r>
+      <w:proofErr w:type="spellEnd"/>
+      <w:r>
+        <w:rPr>
+          <w:lang w:val="en-US"/>
+        </w:rPr>
+        <w:t xml:space="preserve"> – measured in PIXELS – pulling 2 pixels downwards</w:t>
+      </w:r>
+    </w:p>
+    <w:p>
+      <w:pPr>
+        <w:pStyle w:val="ListParagraph"/>
+        <w:rPr>
+          <w:lang w:val="en-US"/>
+        </w:rPr>
+      </w:pPr>
+      <w:r>
+        <w:rPr>
+          <w:lang w:val="en-US"/>
+        </w:rPr>
+        <w:t xml:space="preserve">The Player has a </w:t>
+      </w:r>
+      <w:proofErr w:type="spellStart"/>
+      <w:r>
+        <w:rPr>
+          <w:lang w:val="en-US"/>
+        </w:rPr>
+        <w:t>boundingBox</w:t>
+      </w:r>
+      <w:proofErr w:type="spellEnd"/>
+      <w:r>
+        <w:rPr>
+          <w:lang w:val="en-US"/>
+        </w:rPr>
+        <w:t xml:space="preserve"> – rectangle that surrounds our graphics</w:t>
       </w:r>
       <w:r>
         <w:rPr>
@@ -381,8 +771,44 @@
         <w:rPr>
           <w:lang w:val="en-US"/>
         </w:rPr>
-        <w:t>Also the player has it’s own tick() and render() – he will update his values and graphics himself! It won’t be done by GameState</w:t>
-      </w:r>
+        <w:t xml:space="preserve">Also the player has </w:t>
+      </w:r>
+      <w:proofErr w:type="spellStart"/>
+      <w:r>
+        <w:rPr>
+          <w:lang w:val="en-US"/>
+        </w:rPr>
+        <w:t>it’s</w:t>
+      </w:r>
+      <w:proofErr w:type="spellEnd"/>
+      <w:r>
+        <w:rPr>
+          <w:lang w:val="en-US"/>
+        </w:rPr>
+        <w:t xml:space="preserve"> own </w:t>
+      </w:r>
+      <w:proofErr w:type="gramStart"/>
+      <w:r>
+        <w:rPr>
+          <w:lang w:val="en-US"/>
+        </w:rPr>
+        <w:t>tick(</w:t>
+      </w:r>
+      <w:proofErr w:type="gramEnd"/>
+      <w:r>
+        <w:rPr>
+          <w:lang w:val="en-US"/>
+        </w:rPr>
+        <w:t xml:space="preserve">) and render() – he will update his values and graphics himself! It won’t be done by </w:t>
+      </w:r>
+      <w:proofErr w:type="spellStart"/>
+      <w:r>
+        <w:rPr>
+          <w:lang w:val="en-US"/>
+        </w:rPr>
+        <w:t>GameState</w:t>
+      </w:r>
+      <w:proofErr w:type="spellEnd"/>
       <w:r>
         <w:rPr>
           <w:lang w:val="en-US"/>
@@ -401,7 +827,21 @@
         <w:rPr>
           <w:lang w:val="en-US"/>
         </w:rPr>
-        <w:t>Made intersects method in order to check wether player intersects with enemy</w:t>
+        <w:t xml:space="preserve">Made intersects method in order to check </w:t>
+      </w:r>
+      <w:proofErr w:type="spellStart"/>
+      <w:r>
+        <w:rPr>
+          <w:lang w:val="en-US"/>
+        </w:rPr>
+        <w:t>wether</w:t>
+      </w:r>
+      <w:proofErr w:type="spellEnd"/>
+      <w:r>
+        <w:rPr>
+          <w:lang w:val="en-US"/>
+        </w:rPr>
+        <w:t xml:space="preserve"> player intersects with enemy</w:t>
       </w:r>
     </w:p>
     <w:p>
@@ -427,7 +867,71 @@
         <w:rPr>
           <w:lang w:val="en-US"/>
         </w:rPr>
-        <w:t>In GameEngine init() call for the StateManager to set the current state to a new GameState.</w:t>
+        <w:t xml:space="preserve">In </w:t>
+      </w:r>
+      <w:proofErr w:type="spellStart"/>
+      <w:r>
+        <w:rPr>
+          <w:lang w:val="en-US"/>
+        </w:rPr>
+        <w:t>GameEngine</w:t>
+      </w:r>
+      <w:proofErr w:type="spellEnd"/>
+      <w:r>
+        <w:rPr>
+          <w:lang w:val="en-US"/>
+        </w:rPr>
+        <w:t xml:space="preserve"> </w:t>
+      </w:r>
+      <w:proofErr w:type="spellStart"/>
+      <w:proofErr w:type="gramStart"/>
+      <w:r>
+        <w:rPr>
+          <w:lang w:val="en-US"/>
+        </w:rPr>
+        <w:t>init</w:t>
+      </w:r>
+      <w:proofErr w:type="spellEnd"/>
+      <w:r>
+        <w:rPr>
+          <w:lang w:val="en-US"/>
+        </w:rPr>
+        <w:t>(</w:t>
+      </w:r>
+      <w:proofErr w:type="gramEnd"/>
+      <w:r>
+        <w:rPr>
+          <w:lang w:val="en-US"/>
+        </w:rPr>
+        <w:t xml:space="preserve">) call for the </w:t>
+      </w:r>
+      <w:proofErr w:type="spellStart"/>
+      <w:r>
+        <w:rPr>
+          <w:lang w:val="en-US"/>
+        </w:rPr>
+        <w:t>StateManager</w:t>
+      </w:r>
+      <w:proofErr w:type="spellEnd"/>
+      <w:r>
+        <w:rPr>
+          <w:lang w:val="en-US"/>
+        </w:rPr>
+        <w:t xml:space="preserve"> to set the current state to a new </w:t>
+      </w:r>
+      <w:proofErr w:type="spellStart"/>
+      <w:r>
+        <w:rPr>
+          <w:lang w:val="en-US"/>
+        </w:rPr>
+        <w:t>GameState</w:t>
+      </w:r>
+      <w:proofErr w:type="spellEnd"/>
+      <w:r>
+        <w:rPr>
+          <w:lang w:val="en-US"/>
+        </w:rPr>
+        <w:t>.</w:t>
       </w:r>
     </w:p>
     <w:p>
@@ -453,7 +957,43 @@
         <w:rPr>
           <w:lang w:val="en-US"/>
         </w:rPr>
-        <w:t xml:space="preserve"> some values which have to be saved somewhere. That’s why we initialize them as fields of the GameEngine class in his init() method.</w:t>
+        <w:t xml:space="preserve"> some values which have to be saved somewhere. That’s why we initialize them as fields of the </w:t>
+      </w:r>
+      <w:proofErr w:type="spellStart"/>
+      <w:r>
+        <w:rPr>
+          <w:lang w:val="en-US"/>
+        </w:rPr>
+        <w:t>GameEngine</w:t>
+      </w:r>
+      <w:proofErr w:type="spellEnd"/>
+      <w:r>
+        <w:rPr>
+          <w:lang w:val="en-US"/>
+        </w:rPr>
+        <w:t xml:space="preserve"> class in his </w:t>
+      </w:r>
+      <w:proofErr w:type="spellStart"/>
+      <w:proofErr w:type="gramStart"/>
+      <w:r>
+        <w:rPr>
+          <w:lang w:val="en-US"/>
+        </w:rPr>
+        <w:t>init</w:t>
+      </w:r>
+      <w:proofErr w:type="spellEnd"/>
+      <w:r>
+        <w:rPr>
+          <w:lang w:val="en-US"/>
+        </w:rPr>
+        <w:t>(</w:t>
+      </w:r>
+      <w:proofErr w:type="gramEnd"/>
+      <w:r>
+        <w:rPr>
+          <w:lang w:val="en-US"/>
+        </w:rPr>
+        <w:t>) method.</w:t>
       </w:r>
     </w:p>
     <w:p>
@@ -475,12 +1015,28 @@
           <w:lang w:val="en-US"/>
         </w:rPr>
       </w:pPr>
-      <w:r>
-        <w:rPr>
-          <w:lang w:val="en-US"/>
-        </w:rPr>
-        <w:t>InputHandler – a class handling keyboard inputs. Implements KeyListener</w:t>
-      </w:r>
+      <w:proofErr w:type="spellStart"/>
+      <w:r>
+        <w:rPr>
+          <w:lang w:val="en-US"/>
+        </w:rPr>
+        <w:t>InputHandler</w:t>
+      </w:r>
+      <w:proofErr w:type="spellEnd"/>
+      <w:r>
+        <w:rPr>
+          <w:lang w:val="en-US"/>
+        </w:rPr>
+        <w:t xml:space="preserve"> – a class handling keyboard inputs. Implements </w:t>
+      </w:r>
+      <w:proofErr w:type="spellStart"/>
+      <w:r>
+        <w:rPr>
+          <w:lang w:val="en-US"/>
+        </w:rPr>
+        <w:t>KeyListener</w:t>
+      </w:r>
+      <w:proofErr w:type="spellEnd"/>
       <w:r>
         <w:rPr>
           <w:lang w:val="en-US"/>
@@ -498,7 +1054,21 @@
         <w:rPr>
           <w:lang w:val="en-US"/>
         </w:rPr>
-        <w:t>Made player in GameState public static field…lector said it is better with Dependency Injection but he has no time and I have no idea what this is….</w:t>
+        <w:t xml:space="preserve">Made player in </w:t>
+      </w:r>
+      <w:proofErr w:type="spellStart"/>
+      <w:r>
+        <w:rPr>
+          <w:lang w:val="en-US"/>
+        </w:rPr>
+        <w:t>GameState</w:t>
+      </w:r>
+      <w:proofErr w:type="spellEnd"/>
+      <w:r>
+        <w:rPr>
+          <w:lang w:val="en-US"/>
+        </w:rPr>
+        <w:t xml:space="preserve"> public static field…lector said it is better with Dependency Injection but he has no time and I have no idea what this is….</w:t>
       </w:r>
     </w:p>
     <w:p>
@@ -512,15 +1082,80 @@
           <w:lang w:val="en-US"/>
         </w:rPr>
         <w:lastRenderedPageBreak/>
-        <w:t xml:space="preserve">So nakovka </w:t>
-      </w:r>
-      <w:r>
-        <w:rPr>
-          <w:lang w:val="en-US"/>
-        </w:rPr>
-        <w:t>is able to move left and right – both her animation and her boundingBox</w:t>
-      </w:r>
+        <w:t xml:space="preserve">So </w:t>
+      </w:r>
+      <w:proofErr w:type="spellStart"/>
+      <w:r>
+        <w:rPr>
+          <w:lang w:val="en-US"/>
+        </w:rPr>
+        <w:t>nakovka</w:t>
+      </w:r>
+      <w:proofErr w:type="spellEnd"/>
+      <w:r>
+        <w:rPr>
+          <w:lang w:val="en-US"/>
+        </w:rPr>
+        <w:t xml:space="preserve"> </w:t>
+      </w:r>
+      <w:r>
+        <w:rPr>
+          <w:lang w:val="en-US"/>
+        </w:rPr>
+        <w:t xml:space="preserve">is able to move left and right – both her animation and her </w:t>
+      </w:r>
+      <w:proofErr w:type="spellStart"/>
+      <w:r>
+        <w:rPr>
+          <w:lang w:val="en-US"/>
+        </w:rPr>
+        <w:t>boundingBox</w:t>
+      </w:r>
+      <w:proofErr w:type="spellEnd"/>
+    </w:p>
+    <w:p>
+      <w:pPr>
+        <w:rPr>
+          <w:lang w:val="en-US"/>
+        </w:rPr>
+      </w:pPr>
+    </w:p>
+    <w:p>
+      <w:pPr>
+        <w:pStyle w:val="ListParagraph"/>
+        <w:numPr>
+          <w:ilvl w:val="0"/>
+          <w:numId w:val="1"/>
+        </w:numPr>
+        <w:rPr>
+          <w:lang w:val="en-US"/>
+        </w:rPr>
+      </w:pPr>
       <w:bookmarkStart w:id="0" w:name="_GoBack"/>
+      <w:r>
+        <w:rPr>
+          <w:lang w:val="en-US"/>
+        </w:rPr>
+        <w:t>Created abstract class Unit – for all unit types to inherit.</w:t>
+      </w:r>
+    </w:p>
+    <w:p>
+      <w:pPr>
+        <w:pStyle w:val="ListParagraph"/>
+        <w:numPr>
+          <w:ilvl w:val="0"/>
+          <w:numId w:val="1"/>
+        </w:numPr>
+        <w:rPr>
+          <w:lang w:val="en-US"/>
+        </w:rPr>
+      </w:pPr>
+      <w:r>
+        <w:rPr>
+          <w:lang w:val="en-US"/>
+        </w:rPr>
+        <w:t>Created a test Enemy class and made him move around on his own – left and right, around his initial position.</w:t>
+      </w:r>
       <w:bookmarkEnd w:id="0"/>
     </w:p>
     <w:sectPr>

</xml_diff>